<commit_message>
added golang as new skill
</commit_message>
<xml_diff>
--- a/public/dist/files/Okumu Justine Docs.docx
+++ b/public/dist/files/Okumu Justine Docs.docx
@@ -47,6 +47,7 @@
                 <w:color w:val="000000"/>
               </w:rPr>
             </w:pPr>
+            <w:proofErr w:type="spellStart"/>
             <w:r>
               <w:rPr>
                 <w:rStyle w:val="span"/>
@@ -56,6 +57,7 @@
               </w:rPr>
               <w:t>Okumu</w:t>
             </w:r>
+            <w:proofErr w:type="spellEnd"/>
             <w:r>
               <w:rPr>
                 <w:rStyle w:val="documentparentContainerleftBox"/>
@@ -574,7 +576,29 @@
                       <w:sz w:val="22"/>
                       <w:szCs w:val="22"/>
                     </w:rPr>
-                    <w:t xml:space="preserve"> (Kireka - along Kabaka Road)</w:t>
+                    <w:t xml:space="preserve"> (Kireka - along </w:t>
+                  </w:r>
+                  <w:proofErr w:type="spellStart"/>
+                  <w:r>
+                    <w:rPr>
+                      <w:rStyle w:val="span"/>
+                      <w:rFonts w:ascii="Open Sans" w:eastAsia="Open Sans" w:hAnsi="Open Sans" w:cs="Open Sans"/>
+                      <w:color w:val="000000"/>
+                      <w:sz w:val="22"/>
+                      <w:szCs w:val="22"/>
+                    </w:rPr>
+                    <w:t>Kabaka</w:t>
+                  </w:r>
+                  <w:proofErr w:type="spellEnd"/>
+                  <w:r>
+                    <w:rPr>
+                      <w:rStyle w:val="span"/>
+                      <w:rFonts w:ascii="Open Sans" w:eastAsia="Open Sans" w:hAnsi="Open Sans" w:cs="Open Sans"/>
+                      <w:color w:val="000000"/>
+                      <w:sz w:val="22"/>
+                      <w:szCs w:val="22"/>
+                    </w:rPr>
+                    <w:t xml:space="preserve"> Road)</w:t>
                   </w:r>
                   <w:r>
                     <w:rPr>
@@ -976,7 +1000,7 @@
                 <w:sz w:val="22"/>
                 <w:szCs w:val="22"/>
               </w:rPr>
-              <w:t>SQL</w:t>
+              <w:t>JavaScript</w:t>
             </w:r>
           </w:p>
           <w:p>
@@ -1000,7 +1024,7 @@
                 <w:sz w:val="22"/>
                 <w:szCs w:val="22"/>
               </w:rPr>
-              <w:t>JavaScript</w:t>
+              <w:t>Golang</w:t>
             </w:r>
           </w:p>
           <w:p>
@@ -1048,7 +1072,7 @@
                 <w:sz w:val="22"/>
                 <w:szCs w:val="22"/>
               </w:rPr>
-              <w:t>NoSQL</w:t>
+              <w:t>SQL</w:t>
             </w:r>
           </w:p>
           <w:p>
@@ -1072,7 +1096,7 @@
                 <w:sz w:val="22"/>
                 <w:szCs w:val="22"/>
               </w:rPr>
-              <w:t>ReactJS</w:t>
+              <w:t>NoSQL</w:t>
             </w:r>
           </w:p>
           <w:p>
@@ -1096,7 +1120,7 @@
                 <w:sz w:val="22"/>
                 <w:szCs w:val="22"/>
               </w:rPr>
-              <w:t>Django</w:t>
+              <w:t>ReactJS</w:t>
             </w:r>
           </w:p>
           <w:p>
@@ -1120,7 +1144,7 @@
                 <w:sz w:val="22"/>
                 <w:szCs w:val="22"/>
               </w:rPr>
-              <w:t>Express</w:t>
+              <w:t>Django</w:t>
             </w:r>
           </w:p>
           <w:p>
@@ -1144,7 +1168,7 @@
                 <w:sz w:val="22"/>
                 <w:szCs w:val="22"/>
               </w:rPr>
-              <w:t>React Native</w:t>
+              <w:t>Express</w:t>
             </w:r>
           </w:p>
           <w:p>
@@ -1168,7 +1192,7 @@
                 <w:sz w:val="22"/>
                 <w:szCs w:val="22"/>
               </w:rPr>
-              <w:t>Docker</w:t>
+              <w:t>React Native</w:t>
             </w:r>
           </w:p>
           <w:p>
@@ -1192,8 +1216,34 @@
                 <w:sz w:val="22"/>
                 <w:szCs w:val="22"/>
               </w:rPr>
+              <w:t>Docker</w:t>
+            </w:r>
+          </w:p>
+          <w:p>
+            <w:pPr>
+              <w:pStyle w:val="p"/>
+              <w:spacing w:before="100" w:line="280" w:lineRule="atLeast"/>
+              <w:ind w:left="400" w:right="200"/>
+              <w:rPr>
+                <w:rStyle w:val="span"/>
+                <w:rFonts w:ascii="Open Sans" w:eastAsia="Open Sans" w:hAnsi="Open Sans" w:cs="Open Sans"/>
+                <w:color w:val="000000"/>
+                <w:sz w:val="22"/>
+                <w:szCs w:val="22"/>
+              </w:rPr>
+            </w:pPr>
+            <w:proofErr w:type="spellStart"/>
+            <w:r>
+              <w:rPr>
+                <w:rStyle w:val="span"/>
+                <w:rFonts w:ascii="Open Sans" w:eastAsia="Open Sans" w:hAnsi="Open Sans" w:cs="Open Sans"/>
+                <w:color w:val="000000"/>
+                <w:sz w:val="22"/>
+                <w:szCs w:val="22"/>
+              </w:rPr>
               <w:t>VueJS</w:t>
             </w:r>
+            <w:proofErr w:type="spellEnd"/>
           </w:p>
           <w:p>
             <w:pPr>
@@ -1336,15 +1386,27 @@
               </w:rPr>
               <w:t xml:space="preserve">     </w:t>
             </w:r>
-            <w:r>
-              <w:rPr>
-                <w:rStyle w:val="documenttxtItl"/>
-                <w:rFonts w:ascii="Open Sans" w:eastAsia="Open Sans" w:hAnsi="Open Sans" w:cs="Open Sans"/>
-                <w:color w:val="000000"/>
-                <w:sz w:val="22"/>
-                <w:szCs w:val="22"/>
-              </w:rPr>
-              <w:t>Waya Money (</w:t>
+            <w:proofErr w:type="spellStart"/>
+            <w:r>
+              <w:rPr>
+                <w:rStyle w:val="documenttxtItl"/>
+                <w:rFonts w:ascii="Open Sans" w:eastAsia="Open Sans" w:hAnsi="Open Sans" w:cs="Open Sans"/>
+                <w:color w:val="000000"/>
+                <w:sz w:val="22"/>
+                <w:szCs w:val="22"/>
+              </w:rPr>
+              <w:t>Waya</w:t>
+            </w:r>
+            <w:proofErr w:type="spellEnd"/>
+            <w:r>
+              <w:rPr>
+                <w:rStyle w:val="documenttxtItl"/>
+                <w:rFonts w:ascii="Open Sans" w:eastAsia="Open Sans" w:hAnsi="Open Sans" w:cs="Open Sans"/>
+                <w:color w:val="000000"/>
+                <w:sz w:val="22"/>
+                <w:szCs w:val="22"/>
+              </w:rPr>
+              <w:t xml:space="preserve"> Money (</w:t>
             </w:r>
             <w:hyperlink r:id="rId10" w:history="1">
               <w:r>
@@ -1427,8 +1489,20 @@
                 <w:sz w:val="22"/>
                 <w:szCs w:val="22"/>
               </w:rPr>
-              <w:t xml:space="preserve"> Oct  2021</w:t>
-            </w:r>
+              <w:t xml:space="preserve"> </w:t>
+            </w:r>
+            <w:proofErr w:type="gramStart"/>
+            <w:r>
+              <w:rPr>
+                <w:rStyle w:val="documenttxtItl"/>
+                <w:rFonts w:ascii="Open Sans" w:eastAsia="Open Sans" w:hAnsi="Open Sans" w:cs="Open Sans"/>
+                <w:color w:val="000000"/>
+                <w:sz w:val="22"/>
+                <w:szCs w:val="22"/>
+              </w:rPr>
+              <w:t>Oct  2021</w:t>
+            </w:r>
+            <w:proofErr w:type="gramEnd"/>
             <w:r>
               <w:rPr>
                 <w:rStyle w:val="span"/>
@@ -1500,6 +1574,98 @@
           </w:p>
           <w:p>
             <w:pPr>
+              <w:pStyle w:val="documentli"/>
+              <w:numPr>
+                <w:ilvl w:val="0"/>
+                <w:numId w:val="1"/>
+              </w:numPr>
+              <w:spacing w:line="280" w:lineRule="atLeast"/>
+              <w:ind w:left="900" w:right="200" w:hanging="301"/>
+              <w:rPr>
+                <w:rStyle w:val="documentparentContainerrightBox"/>
+                <w:rFonts w:ascii="Open Sans" w:eastAsia="Open Sans" w:hAnsi="Open Sans" w:cs="Open Sans"/>
+                <w:color w:val="000000"/>
+                <w:sz w:val="22"/>
+                <w:szCs w:val="22"/>
+              </w:rPr>
+            </w:pPr>
+            <w:r>
+              <w:rPr>
+                <w:rStyle w:val="documentparentContainerrightBox"/>
+                <w:rFonts w:ascii="Open Sans" w:eastAsia="Open Sans" w:hAnsi="Open Sans" w:cs="Open Sans"/>
+                <w:color w:val="000000"/>
+                <w:sz w:val="22"/>
+                <w:szCs w:val="22"/>
+              </w:rPr>
+              <w:t xml:space="preserve">Using </w:t>
+            </w:r>
+            <w:proofErr w:type="gramStart"/>
+            <w:r>
+              <w:rPr>
+                <w:rStyle w:val="documentparentContainerrightBox"/>
+                <w:rFonts w:ascii="Open Sans" w:eastAsia="Open Sans" w:hAnsi="Open Sans" w:cs="Open Sans"/>
+                <w:color w:val="000000"/>
+                <w:sz w:val="22"/>
+                <w:szCs w:val="22"/>
+              </w:rPr>
+              <w:t>G</w:t>
+            </w:r>
+            <w:r>
+              <w:rPr>
+                <w:rStyle w:val="documentparentContainerrightBox"/>
+                <w:rFonts w:ascii="Open Sans" w:eastAsia="Open Sans" w:hAnsi="Open Sans" w:cs="Open Sans"/>
+                <w:color w:val="000000"/>
+                <w:sz w:val="22"/>
+                <w:szCs w:val="22"/>
+              </w:rPr>
+              <w:t xml:space="preserve">olang </w:t>
+            </w:r>
+            <w:r>
+              <w:rPr>
+                <w:rStyle w:val="documentparentContainerrightBox"/>
+                <w:rFonts w:ascii="Open Sans" w:eastAsia="Open Sans" w:hAnsi="Open Sans" w:cs="Open Sans"/>
+                <w:color w:val="000000"/>
+                <w:sz w:val="22"/>
+                <w:szCs w:val="22"/>
+              </w:rPr>
+              <w:t>,</w:t>
+            </w:r>
+            <w:proofErr w:type="gramEnd"/>
+            <w:r>
+              <w:rPr>
+                <w:rStyle w:val="documentparentContainerrightBox"/>
+                <w:rFonts w:ascii="Open Sans" w:eastAsia="Open Sans" w:hAnsi="Open Sans" w:cs="Open Sans"/>
+                <w:color w:val="000000"/>
+                <w:sz w:val="22"/>
+                <w:szCs w:val="22"/>
+              </w:rPr>
+              <w:t xml:space="preserve"> </w:t>
+            </w:r>
+            <w:proofErr w:type="spellStart"/>
+            <w:r>
+              <w:rPr>
+                <w:rStyle w:val="documentparentContainerrightBox"/>
+                <w:rFonts w:ascii="Open Sans" w:eastAsia="Open Sans" w:hAnsi="Open Sans" w:cs="Open Sans"/>
+                <w:color w:val="000000"/>
+                <w:sz w:val="22"/>
+                <w:szCs w:val="22"/>
+              </w:rPr>
+              <w:t>nodejs</w:t>
+            </w:r>
+            <w:proofErr w:type="spellEnd"/>
+            <w:r>
+              <w:rPr>
+                <w:rStyle w:val="documentparentContainerrightBox"/>
+                <w:rFonts w:ascii="Open Sans" w:eastAsia="Open Sans" w:hAnsi="Open Sans" w:cs="Open Sans"/>
+                <w:color w:val="000000"/>
+                <w:sz w:val="22"/>
+                <w:szCs w:val="22"/>
+              </w:rPr>
+              <w:t xml:space="preserve"> and Postgres.</w:t>
+            </w:r>
+          </w:p>
+          <w:p>
+            <w:pPr>
               <w:pStyle w:val="documentsinglecolumnjobtitle"/>
               <w:spacing w:line="280" w:lineRule="atLeast"/>
               <w:ind w:left="400" w:right="200"/>
@@ -1563,7 +1729,39 @@
                 <w:bCs/>
                 <w:color w:val="000000"/>
               </w:rPr>
-              <w:t xml:space="preserve"> REMOTE)</w:t>
+              <w:t xml:space="preserve"> REMOTE</w:t>
+            </w:r>
+            <w:r>
+              <w:rPr>
+                <w:rStyle w:val="documentparentContainerrightBox"/>
+                <w:rFonts w:ascii="Open Sans" w:eastAsia="Open Sans" w:hAnsi="Open Sans" w:cs="Open Sans"/>
+                <w:b/>
+                <w:bCs/>
+                <w:color w:val="000000"/>
+              </w:rPr>
+              <w:t xml:space="preserve"> - PAR</w:t>
+            </w:r>
+            <w:bookmarkStart w:id="0" w:name="_GoBack"/>
+            <w:bookmarkEnd w:id="0"/>
+            <w:r>
+              <w:rPr>
+                <w:rStyle w:val="documentparentContainerrightBox"/>
+                <w:rFonts w:ascii="Open Sans" w:eastAsia="Open Sans" w:hAnsi="Open Sans" w:cs="Open Sans"/>
+                <w:b/>
+                <w:bCs/>
+                <w:color w:val="000000"/>
+              </w:rPr>
+              <w:t>TIME</w:t>
+            </w:r>
+            <w:r>
+              <w:rPr>
+                <w:rStyle w:val="documentparentContainerrightBox"/>
+                <w:rFonts w:ascii="Open Sans" w:eastAsia="Open Sans" w:hAnsi="Open Sans" w:cs="Open Sans"/>
+                <w:b/>
+                <w:bCs/>
+                <w:color w:val="000000"/>
+              </w:rPr>
+              <w:t>)</w:t>
             </w:r>
           </w:p>
           <w:p>
@@ -1822,16 +2020,40 @@
                 <w:szCs w:val="22"/>
               </w:rPr>
             </w:pPr>
-            <w:r>
-              <w:rPr>
-                <w:rStyle w:val="documenttxtItl"/>
-                <w:rFonts w:ascii="Open Sans" w:eastAsia="Open Sans" w:hAnsi="Open Sans" w:cs="Open Sans"/>
-                <w:color w:val="000000"/>
-                <w:sz w:val="22"/>
-                <w:szCs w:val="22"/>
-              </w:rPr>
-              <w:t>SafariShare/FreelyFormd</w:t>
-            </w:r>
+            <w:proofErr w:type="spellStart"/>
+            <w:r>
+              <w:rPr>
+                <w:rStyle w:val="documenttxtItl"/>
+                <w:rFonts w:ascii="Open Sans" w:eastAsia="Open Sans" w:hAnsi="Open Sans" w:cs="Open Sans"/>
+                <w:color w:val="000000"/>
+                <w:sz w:val="22"/>
+                <w:szCs w:val="22"/>
+              </w:rPr>
+              <w:t>SafariShare</w:t>
+            </w:r>
+            <w:proofErr w:type="spellEnd"/>
+            <w:r>
+              <w:rPr>
+                <w:rStyle w:val="documenttxtItl"/>
+                <w:rFonts w:ascii="Open Sans" w:eastAsia="Open Sans" w:hAnsi="Open Sans" w:cs="Open Sans"/>
+                <w:color w:val="000000"/>
+                <w:sz w:val="22"/>
+                <w:szCs w:val="22"/>
+              </w:rPr>
+              <w:t>/</w:t>
+            </w:r>
+            <w:proofErr w:type="spellStart"/>
+            <w:r>
+              <w:rPr>
+                <w:rStyle w:val="documenttxtItl"/>
+                <w:rFonts w:ascii="Open Sans" w:eastAsia="Open Sans" w:hAnsi="Open Sans" w:cs="Open Sans"/>
+                <w:color w:val="000000"/>
+                <w:sz w:val="22"/>
+                <w:szCs w:val="22"/>
+              </w:rPr>
+              <w:t>FreelyFormd</w:t>
+            </w:r>
+            <w:proofErr w:type="spellEnd"/>
             <w:r>
               <w:rPr>
                 <w:rStyle w:val="documenttxtItl"/>
@@ -1850,27 +2072,10 @@
                   <w:sz w:val="22"/>
                   <w:szCs w:val="22"/>
                 </w:rPr>
-                <w:t>https</w:t>
-              </w:r>
-              <w:r>
-                <w:rPr>
-                  <w:rStyle w:val="Hyperlink"/>
-                  <w:rFonts w:ascii="Open Sans" w:eastAsia="Open Sans" w:hAnsi="Open Sans" w:cs="Open Sans"/>
-                  <w:sz w:val="22"/>
-                  <w:szCs w:val="22"/>
-                </w:rPr>
-                <w:t>://safarishare</w:t>
-              </w:r>
-              <w:r>
-                <w:rPr>
-                  <w:rStyle w:val="Hyperlink"/>
-                  <w:rFonts w:ascii="Open Sans" w:eastAsia="Open Sans" w:hAnsi="Open Sans" w:cs="Open Sans"/>
-                  <w:sz w:val="22"/>
-                  <w:szCs w:val="22"/>
-                </w:rPr>
-                <w:t>.co/</w:t>
+                <w:t>https://safarishare.co/</w:t>
               </w:r>
             </w:hyperlink>
+            <w:proofErr w:type="gramStart"/>
             <w:r>
               <w:rPr>
                 <w:rStyle w:val="documenttxtItl"/>
@@ -1921,6 +2126,7 @@
               </w:rPr>
               <w:t>Kampala</w:t>
             </w:r>
+            <w:proofErr w:type="gramEnd"/>
             <w:r>
               <w:rPr>
                 <w:rStyle w:val="span"/>
@@ -2257,15 +2463,27 @@
                 <w:szCs w:val="22"/>
               </w:rPr>
             </w:pPr>
-            <w:r>
-              <w:rPr>
-                <w:rStyle w:val="documenttxtItl"/>
-                <w:rFonts w:ascii="Open Sans" w:eastAsia="Open Sans" w:hAnsi="Open Sans" w:cs="Open Sans"/>
-                <w:color w:val="000000"/>
-                <w:sz w:val="22"/>
-                <w:szCs w:val="22"/>
-              </w:rPr>
-              <w:t>Akorion Company Limited (</w:t>
+            <w:proofErr w:type="spellStart"/>
+            <w:r>
+              <w:rPr>
+                <w:rStyle w:val="documenttxtItl"/>
+                <w:rFonts w:ascii="Open Sans" w:eastAsia="Open Sans" w:hAnsi="Open Sans" w:cs="Open Sans"/>
+                <w:color w:val="000000"/>
+                <w:sz w:val="22"/>
+                <w:szCs w:val="22"/>
+              </w:rPr>
+              <w:t>Akorion</w:t>
+            </w:r>
+            <w:proofErr w:type="spellEnd"/>
+            <w:r>
+              <w:rPr>
+                <w:rStyle w:val="documenttxtItl"/>
+                <w:rFonts w:ascii="Open Sans" w:eastAsia="Open Sans" w:hAnsi="Open Sans" w:cs="Open Sans"/>
+                <w:color w:val="000000"/>
+                <w:sz w:val="22"/>
+                <w:szCs w:val="22"/>
+              </w:rPr>
+              <w:t xml:space="preserve"> Company Limited (</w:t>
             </w:r>
             <w:hyperlink r:id="rId13" w:history="1">
               <w:r>
@@ -2278,6 +2496,7 @@
                 <w:t>https://ezyagric.com/</w:t>
               </w:r>
             </w:hyperlink>
+            <w:proofErr w:type="gramStart"/>
             <w:r>
               <w:rPr>
                 <w:rStyle w:val="documenttxtItl"/>
@@ -2306,7 +2525,18 @@
                 <w:sz w:val="22"/>
                 <w:szCs w:val="22"/>
               </w:rPr>
-              <w:t xml:space="preserve">, </w:t>
+              <w:t>,</w:t>
+            </w:r>
+            <w:proofErr w:type="gramEnd"/>
+            <w:r>
+              <w:rPr>
+                <w:rStyle w:val="span"/>
+                <w:rFonts w:ascii="Open Sans" w:eastAsia="Open Sans" w:hAnsi="Open Sans" w:cs="Open Sans"/>
+                <w:color w:val="000000"/>
+                <w:sz w:val="22"/>
+                <w:szCs w:val="22"/>
+              </w:rPr>
+              <w:t xml:space="preserve"> </w:t>
             </w:r>
             <w:r>
               <w:rPr>
@@ -2921,7 +3151,7 @@
                 <w:sz w:val="22"/>
                 <w:szCs w:val="22"/>
               </w:rPr>
-              <w:t xml:space="preserve"> in the contribution list, I am contributing to both the frontend and backend developed in </w:t>
+              <w:t xml:space="preserve"> in the contribution list, I am </w:t>
             </w:r>
             <w:r>
               <w:rPr>
@@ -2932,7 +3162,7 @@
                 <w:szCs w:val="22"/>
               </w:rPr>
               <w:lastRenderedPageBreak/>
-              <w:t>ReactJS and Django respectively.</w:t>
+              <w:t>contributing to both the frontend and backend developed in ReactJS and Django respectively.</w:t>
             </w:r>
           </w:p>
           <w:p>
@@ -3190,15 +3420,93 @@
                 <w:szCs w:val="22"/>
               </w:rPr>
             </w:pPr>
-            <w:r>
-              <w:rPr>
-                <w:rStyle w:val="documentparentContainerrightBox"/>
-                <w:rFonts w:ascii="Open Sans" w:eastAsia="Open Sans" w:hAnsi="Open Sans" w:cs="Open Sans"/>
-                <w:color w:val="000000"/>
-                <w:sz w:val="22"/>
-                <w:szCs w:val="22"/>
-              </w:rPr>
-              <w:t xml:space="preserve">An npm package that provides easy integration of shopping cart to react js applications. It has above 100 downloads on npm. </w:t>
+            <w:proofErr w:type="gramStart"/>
+            <w:r>
+              <w:rPr>
+                <w:rStyle w:val="documentparentContainerrightBox"/>
+                <w:rFonts w:ascii="Open Sans" w:eastAsia="Open Sans" w:hAnsi="Open Sans" w:cs="Open Sans"/>
+                <w:color w:val="000000"/>
+                <w:sz w:val="22"/>
+                <w:szCs w:val="22"/>
+              </w:rPr>
+              <w:t>An</w:t>
+            </w:r>
+            <w:proofErr w:type="gramEnd"/>
+            <w:r>
+              <w:rPr>
+                <w:rStyle w:val="documentparentContainerrightBox"/>
+                <w:rFonts w:ascii="Open Sans" w:eastAsia="Open Sans" w:hAnsi="Open Sans" w:cs="Open Sans"/>
+                <w:color w:val="000000"/>
+                <w:sz w:val="22"/>
+                <w:szCs w:val="22"/>
+              </w:rPr>
+              <w:t xml:space="preserve"> </w:t>
+            </w:r>
+            <w:proofErr w:type="spellStart"/>
+            <w:r>
+              <w:rPr>
+                <w:rStyle w:val="documentparentContainerrightBox"/>
+                <w:rFonts w:ascii="Open Sans" w:eastAsia="Open Sans" w:hAnsi="Open Sans" w:cs="Open Sans"/>
+                <w:color w:val="000000"/>
+                <w:sz w:val="22"/>
+                <w:szCs w:val="22"/>
+              </w:rPr>
+              <w:t>npm</w:t>
+            </w:r>
+            <w:proofErr w:type="spellEnd"/>
+            <w:r>
+              <w:rPr>
+                <w:rStyle w:val="documentparentContainerrightBox"/>
+                <w:rFonts w:ascii="Open Sans" w:eastAsia="Open Sans" w:hAnsi="Open Sans" w:cs="Open Sans"/>
+                <w:color w:val="000000"/>
+                <w:sz w:val="22"/>
+                <w:szCs w:val="22"/>
+              </w:rPr>
+              <w:t xml:space="preserve"> package that provides easy integration of shopping cart to react </w:t>
+            </w:r>
+            <w:proofErr w:type="spellStart"/>
+            <w:r>
+              <w:rPr>
+                <w:rStyle w:val="documentparentContainerrightBox"/>
+                <w:rFonts w:ascii="Open Sans" w:eastAsia="Open Sans" w:hAnsi="Open Sans" w:cs="Open Sans"/>
+                <w:color w:val="000000"/>
+                <w:sz w:val="22"/>
+                <w:szCs w:val="22"/>
+              </w:rPr>
+              <w:t>js</w:t>
+            </w:r>
+            <w:proofErr w:type="spellEnd"/>
+            <w:r>
+              <w:rPr>
+                <w:rStyle w:val="documentparentContainerrightBox"/>
+                <w:rFonts w:ascii="Open Sans" w:eastAsia="Open Sans" w:hAnsi="Open Sans" w:cs="Open Sans"/>
+                <w:color w:val="000000"/>
+                <w:sz w:val="22"/>
+                <w:szCs w:val="22"/>
+              </w:rPr>
+              <w:t xml:space="preserve"> applications. It has above 100 downloads on </w:t>
+            </w:r>
+            <w:proofErr w:type="spellStart"/>
+            <w:r>
+              <w:rPr>
+                <w:rStyle w:val="documentparentContainerrightBox"/>
+                <w:rFonts w:ascii="Open Sans" w:eastAsia="Open Sans" w:hAnsi="Open Sans" w:cs="Open Sans"/>
+                <w:color w:val="000000"/>
+                <w:sz w:val="22"/>
+                <w:szCs w:val="22"/>
+              </w:rPr>
+              <w:t>npm</w:t>
+            </w:r>
+            <w:proofErr w:type="spellEnd"/>
+            <w:r>
+              <w:rPr>
+                <w:rStyle w:val="documentparentContainerrightBox"/>
+                <w:rFonts w:ascii="Open Sans" w:eastAsia="Open Sans" w:hAnsi="Open Sans" w:cs="Open Sans"/>
+                <w:color w:val="000000"/>
+                <w:sz w:val="22"/>
+                <w:szCs w:val="22"/>
+              </w:rPr>
+              <w:t xml:space="preserve">. </w:t>
             </w:r>
           </w:p>
           <w:p>
@@ -3345,7 +3653,29 @@
                 <w:sz w:val="22"/>
                 <w:szCs w:val="22"/>
               </w:rPr>
-              <w:t>Chief Technology Officer, Akorion Company Limited</w:t>
+              <w:t xml:space="preserve">Chief Technology Officer, </w:t>
+            </w:r>
+            <w:proofErr w:type="spellStart"/>
+            <w:r>
+              <w:rPr>
+                <w:rStyle w:val="span"/>
+                <w:rFonts w:ascii="Open Sans" w:eastAsia="Open Sans" w:hAnsi="Open Sans" w:cs="Open Sans"/>
+                <w:color w:val="000000"/>
+                <w:sz w:val="22"/>
+                <w:szCs w:val="22"/>
+              </w:rPr>
+              <w:t>Akorion</w:t>
+            </w:r>
+            <w:proofErr w:type="spellEnd"/>
+            <w:r>
+              <w:rPr>
+                <w:rStyle w:val="span"/>
+                <w:rFonts w:ascii="Open Sans" w:eastAsia="Open Sans" w:hAnsi="Open Sans" w:cs="Open Sans"/>
+                <w:color w:val="000000"/>
+                <w:sz w:val="22"/>
+                <w:szCs w:val="22"/>
+              </w:rPr>
+              <w:t xml:space="preserve"> Company Limited</w:t>
             </w:r>
           </w:p>
           <w:p>
@@ -3387,8 +3717,6 @@
             </w:pPr>
           </w:p>
         </w:tc>
-        <w:bookmarkStart w:id="0" w:name="_GoBack"/>
-        <w:bookmarkEnd w:id="0"/>
       </w:tr>
     </w:tbl>
     <w:p>

</xml_diff>